<commit_message>
COMs build with VS 2010/13. Some book-keeping steps.
</commit_message>
<xml_diff>
--- a/Rad build Instructions.docx
+++ b/Rad build Instructions.docx
@@ -16,6 +16,11 @@
       </w:r>
     </w:p>
     <w:p>
+      <w:pPr>
+        <w:rPr>
+          <w:b/>
+        </w:rPr>
+      </w:pPr>
       <w:r>
         <w:rPr>
           <w:b/>
@@ -29,443 +34,92 @@
     <w:p>
       <w:pPr>
         <w:pStyle w:val="ListParagraph"/>
+        <w:ind w:left="360"/>
+        <w:rPr>
+          <w:rFonts w:asciiTheme="majorHAnsi" w:hAnsiTheme="majorHAnsi"/>
+          <w:b/>
+        </w:rPr>
+      </w:pPr>
+      <w:r>
+        <w:rPr>
+          <w:rFonts w:asciiTheme="majorHAnsi" w:hAnsiTheme="majorHAnsi"/>
+          <w:b/>
+        </w:rPr>
+        <w:t>Radiation Review COM libraries</w:t>
+      </w:r>
+    </w:p>
+    <w:p>
+      <w:pPr>
+        <w:pStyle w:val="ListParagraph"/>
+        <w:ind w:left="360"/>
+        <w:rPr>
+          <w:rFonts w:asciiTheme="majorHAnsi" w:hAnsiTheme="majorHAnsi"/>
+          <w:b/>
+        </w:rPr>
+      </w:pPr>
+    </w:p>
+    <w:p>
+      <w:pPr>
+        <w:pStyle w:val="ListParagraph"/>
         <w:numPr>
           <w:ilvl w:val="0"/>
           <w:numId w:val="1"/>
         </w:numPr>
-      </w:pPr>
-      <w:r>
-        <w:t>MSXML installation (</w:t>
-      </w:r>
-      <w:r>
-        <w:t>usually</w:t>
-      </w:r>
-      <w:r>
-        <w:t xml:space="preserve"> c:\program files\</w:t>
+        <w:rPr>
+          <w:b/>
+        </w:rPr>
+      </w:pPr>
+      <w:r>
+        <w:rPr>
+          <w:b/>
+        </w:rPr>
+        <w:t>VS C++ 20</w:t>
+      </w:r>
+      <w:r>
+        <w:rPr>
+          <w:b/>
+        </w:rPr>
+        <w:t>10</w:t>
+      </w:r>
+      <w:r>
+        <w:rPr>
+          <w:b/>
+        </w:rPr>
+        <w:t>/2013</w:t>
+      </w:r>
+      <w:r>
+        <w:rPr>
+          <w:b/>
+        </w:rPr>
+        <w:t xml:space="preserve"> with current SP</w:t>
+      </w:r>
+    </w:p>
+    <w:p>
+      <w:pPr>
+        <w:pStyle w:val="ListParagraph"/>
+        <w:rPr>
+          <w:b/>
+        </w:rPr>
+      </w:pPr>
+    </w:p>
+    <w:p>
+      <w:pPr>
+        <w:pStyle w:val="ListParagraph"/>
+        <w:numPr>
+          <w:ilvl w:val="0"/>
+          <w:numId w:val="1"/>
+        </w:numPr>
+      </w:pPr>
+      <w:r>
+        <w:t xml:space="preserve">Source folders from </w:t>
       </w:r>
       <w:proofErr w:type="spellStart"/>
       <w:r>
-        <w:t>msxml</w:t>
+        <w:t>git</w:t>
       </w:r>
       <w:proofErr w:type="spellEnd"/>
       <w:r>
-        <w:t xml:space="preserve"> 6.0)</w:t>
-      </w:r>
-    </w:p>
-    <w:p>
-      <w:pPr>
-        <w:pStyle w:val="ListParagraph"/>
-        <w:numPr>
-          <w:ilvl w:val="0"/>
-          <w:numId w:val="1"/>
-        </w:numPr>
-        <w:rPr>
-          <w:b/>
-        </w:rPr>
-      </w:pPr>
-      <w:r>
-        <w:rPr>
-          <w:b/>
-        </w:rPr>
-        <w:t>Visual Studio 6</w:t>
-      </w:r>
-      <w:r>
-        <w:rPr>
-          <w:b/>
-        </w:rPr>
-        <w:t xml:space="preserve"> with SP6</w:t>
-      </w:r>
-    </w:p>
-    <w:p>
-      <w:pPr>
-        <w:pStyle w:val="ListParagraph"/>
-        <w:numPr>
-          <w:ilvl w:val="0"/>
-          <w:numId w:val="1"/>
-        </w:numPr>
-        <w:rPr>
-          <w:b/>
-        </w:rPr>
-      </w:pPr>
-      <w:r>
-        <w:rPr>
-          <w:b/>
-        </w:rPr>
-        <w:t>VS C++ 2008 with current SP</w:t>
-      </w:r>
-    </w:p>
-    <w:p>
-      <w:pPr>
-        <w:pStyle w:val="ListParagraph"/>
-        <w:numPr>
-          <w:ilvl w:val="0"/>
-          <w:numId w:val="1"/>
-        </w:numPr>
-      </w:pPr>
-      <w:r>
-        <w:t>The IRS folder zipped up in VSS (unzip to c drive)</w:t>
-      </w:r>
-    </w:p>
-    <w:p>
-      <w:pPr>
-        <w:pStyle w:val="ListParagraph"/>
-        <w:numPr>
-          <w:ilvl w:val="1"/>
-          <w:numId w:val="1"/>
-        </w:numPr>
-      </w:pPr>
-      <w:r>
-        <w:t>Data files – found at c:\irs\</w:t>
-      </w:r>
-      <w:r>
-        <w:t>rad</w:t>
-      </w:r>
-    </w:p>
-    <w:p>
-      <w:pPr>
-        <w:pStyle w:val="ListParagraph"/>
-        <w:numPr>
-          <w:ilvl w:val="2"/>
-          <w:numId w:val="1"/>
-        </w:numPr>
-      </w:pPr>
-      <w:r>
-        <w:t xml:space="preserve">Default </w:t>
-      </w:r>
-      <w:proofErr w:type="spellStart"/>
-      <w:r>
-        <w:t>config</w:t>
-      </w:r>
-      <w:proofErr w:type="spellEnd"/>
-      <w:r>
-        <w:t xml:space="preserve"> folder</w:t>
-      </w:r>
-    </w:p>
-    <w:p>
-      <w:pPr>
-        <w:pStyle w:val="ListParagraph"/>
-        <w:numPr>
-          <w:ilvl w:val="2"/>
-          <w:numId w:val="1"/>
-        </w:numPr>
-      </w:pPr>
-      <w:r>
-        <w:t>Default data</w:t>
-      </w:r>
-      <w:r>
-        <w:t xml:space="preserve"> folder</w:t>
-      </w:r>
-    </w:p>
-    <w:p>
-      <w:pPr>
-        <w:pStyle w:val="ListParagraph"/>
-        <w:numPr>
-          <w:ilvl w:val="1"/>
-          <w:numId w:val="1"/>
-        </w:numPr>
-      </w:pPr>
-      <w:r>
-        <w:t>Import data files – found at c:\irs\comlibs</w:t>
-      </w:r>
-    </w:p>
-    <w:p>
-      <w:pPr>
-        <w:pStyle w:val="ListParagraph"/>
-        <w:numPr>
-          <w:ilvl w:val="2"/>
-          <w:numId w:val="1"/>
-        </w:numPr>
-      </w:pPr>
-      <w:r>
-        <w:t>Import</w:t>
-      </w:r>
-      <w:r>
-        <w:t xml:space="preserve"> folder</w:t>
-      </w:r>
-    </w:p>
-    <w:p>
-      <w:pPr>
-        <w:ind w:left="1080"/>
-      </w:pPr>
-      <w:r>
-        <w:t xml:space="preserve">Note: These </w:t>
-      </w:r>
-      <w:r>
-        <w:t>a</w:t>
-      </w:r>
-      <w:r>
-        <w:t xml:space="preserve">re default data and </w:t>
-      </w:r>
-      <w:proofErr w:type="spellStart"/>
-      <w:r>
-        <w:t>ini</w:t>
-      </w:r>
-      <w:proofErr w:type="spellEnd"/>
-      <w:r>
-        <w:t xml:space="preserve"> files to copy to a newly configured facility.</w:t>
-      </w:r>
-    </w:p>
-    <w:p>
-      <w:pPr>
-        <w:pStyle w:val="ListParagraph"/>
-        <w:numPr>
-          <w:ilvl w:val="1"/>
-          <w:numId w:val="1"/>
-        </w:numPr>
-      </w:pPr>
-      <w:r>
-        <w:t>Configuration files</w:t>
-      </w:r>
-    </w:p>
-    <w:p>
-      <w:pPr>
-        <w:pStyle w:val="ListParagraph"/>
-        <w:numPr>
-          <w:ilvl w:val="2"/>
-          <w:numId w:val="1"/>
-        </w:numPr>
-      </w:pPr>
-      <w:r>
-        <w:t>C:\irs\irs.ini</w:t>
-      </w:r>
-    </w:p>
-    <w:p>
-      <w:pPr>
-        <w:pStyle w:val="ListParagraph"/>
-        <w:numPr>
-          <w:ilvl w:val="2"/>
-          <w:numId w:val="1"/>
-        </w:numPr>
-      </w:pPr>
-      <w:r>
-        <w:t>C:\irs\inspec.ini</w:t>
-      </w:r>
-    </w:p>
-    <w:p>
-      <w:pPr>
-        <w:pStyle w:val="ListParagraph"/>
-        <w:numPr>
-          <w:ilvl w:val="2"/>
-          <w:numId w:val="1"/>
-        </w:numPr>
-      </w:pPr>
-      <w:r>
-        <w:t>C:\irs\rad\rad.ini</w:t>
-      </w:r>
-    </w:p>
-    <w:p>
-      <w:pPr>
-        <w:pStyle w:val="ListParagraph"/>
-        <w:numPr>
-          <w:ilvl w:val="2"/>
-          <w:numId w:val="1"/>
-        </w:numPr>
-      </w:pPr>
-      <w:r>
-        <w:t>C:\irs\rad\radrunning.ini</w:t>
-      </w:r>
-    </w:p>
-    <w:p>
-      <w:pPr>
-        <w:pStyle w:val="ListParagraph"/>
-        <w:numPr>
-          <w:ilvl w:val="1"/>
-          <w:numId w:val="1"/>
-        </w:numPr>
-      </w:pPr>
-      <w:r>
-        <w:t>LANL libraries for build in c:\irs\comlibs</w:t>
-      </w:r>
-    </w:p>
-    <w:p>
-      <w:pPr>
-        <w:pStyle w:val="ListParagraph"/>
-        <w:numPr>
-          <w:ilvl w:val="2"/>
-          <w:numId w:val="1"/>
-        </w:numPr>
-      </w:pPr>
-      <w:r>
-        <w:t>CoIrsLogger.dll</w:t>
-      </w:r>
-    </w:p>
-    <w:p>
-      <w:pPr>
-        <w:pStyle w:val="ListParagraph"/>
-        <w:numPr>
-          <w:ilvl w:val="3"/>
-          <w:numId w:val="1"/>
-        </w:numPr>
-      </w:pPr>
-      <w:r>
-        <w:t>CommonErrorMessages.ini</w:t>
-      </w:r>
-    </w:p>
-    <w:p>
-      <w:pPr>
-        <w:pStyle w:val="ListParagraph"/>
-        <w:numPr>
-          <w:ilvl w:val="3"/>
-          <w:numId w:val="1"/>
-        </w:numPr>
-      </w:pPr>
-      <w:r>
-        <w:t>Coirslogger.ini</w:t>
-      </w:r>
-    </w:p>
-    <w:p>
-      <w:pPr>
-        <w:pStyle w:val="ListParagraph"/>
-        <w:numPr>
-          <w:ilvl w:val="2"/>
-          <w:numId w:val="1"/>
-        </w:numPr>
-      </w:pPr>
-      <w:r>
-        <w:t>CoRemoteLogManager.exe</w:t>
-      </w:r>
-    </w:p>
-    <w:p>
-      <w:pPr>
-        <w:pStyle w:val="ListParagraph"/>
-        <w:numPr>
-          <w:ilvl w:val="3"/>
-          <w:numId w:val="1"/>
-        </w:numPr>
-      </w:pPr>
-      <w:r>
-        <w:t>CoRemoteLogManager.ini</w:t>
-      </w:r>
-    </w:p>
-    <w:p>
-      <w:pPr>
-        <w:pStyle w:val="ListParagraph"/>
-        <w:numPr>
-          <w:ilvl w:val="2"/>
-          <w:numId w:val="1"/>
-        </w:numPr>
-      </w:pPr>
-      <w:r>
-        <w:t>CoFacilityMgr.exe</w:t>
-      </w:r>
-    </w:p>
-    <w:p>
-      <w:pPr>
-        <w:pStyle w:val="ListParagraph"/>
-        <w:numPr>
-          <w:ilvl w:val="3"/>
-          <w:numId w:val="1"/>
-        </w:numPr>
-      </w:pPr>
-      <w:proofErr w:type="spellStart"/>
-      <w:r>
-        <w:t>AdminFacMgr.bin</w:t>
-      </w:r>
-      <w:proofErr w:type="spellEnd"/>
-    </w:p>
-    <w:p>
-      <w:pPr>
-        <w:pStyle w:val="ListParagraph"/>
-        <w:numPr>
-          <w:ilvl w:val="3"/>
-          <w:numId w:val="1"/>
-        </w:numPr>
-      </w:pPr>
-      <w:r>
-        <w:t>FacilityConfig.mdb</w:t>
-      </w:r>
-    </w:p>
-    <w:p>
-      <w:pPr>
-        <w:pStyle w:val="ListParagraph"/>
-        <w:numPr>
-          <w:ilvl w:val="2"/>
-          <w:numId w:val="1"/>
-        </w:numPr>
-      </w:pPr>
-      <w:r>
-        <w:t>CoStatusInfo.dll</w:t>
-      </w:r>
-    </w:p>
-    <w:p>
-      <w:pPr>
-        <w:pStyle w:val="ListParagraph"/>
-        <w:numPr>
-          <w:ilvl w:val="1"/>
-          <w:numId w:val="1"/>
-        </w:numPr>
-      </w:pPr>
-      <w:r>
-        <w:t>Crypto library files in c:\irs\rad\</w:t>
-      </w:r>
-      <w:r>
-        <w:t xml:space="preserve"> and c:\irs\comlibs</w:t>
-      </w:r>
-    </w:p>
-    <w:p>
-      <w:pPr>
-        <w:pStyle w:val="ListParagraph"/>
-        <w:numPr>
-          <w:ilvl w:val="2"/>
-          <w:numId w:val="1"/>
-        </w:numPr>
-      </w:pPr>
-      <w:r>
-        <w:t>Cl32.dll</w:t>
-      </w:r>
-    </w:p>
-    <w:p>
-      <w:pPr>
-        <w:pStyle w:val="ListParagraph"/>
-        <w:numPr>
-          <w:ilvl w:val="2"/>
-          <w:numId w:val="1"/>
-        </w:numPr>
-      </w:pPr>
-      <w:r>
-        <w:t>CheckSignature.dll</w:t>
-      </w:r>
-    </w:p>
-    <w:p>
-      <w:pPr>
-        <w:pStyle w:val="ListParagraph"/>
-        <w:numPr>
-          <w:ilvl w:val="1"/>
-          <w:numId w:val="1"/>
-        </w:numPr>
-      </w:pPr>
-      <w:r>
-        <w:t>Batch files to register/unregister components are in c:\irs\comlibs</w:t>
-      </w:r>
-    </w:p>
-    <w:p>
-      <w:pPr>
-        <w:pStyle w:val="ListParagraph"/>
-        <w:ind w:left="1440"/>
-      </w:pPr>
-    </w:p>
-    <w:p>
-      <w:pPr>
-        <w:pStyle w:val="ListParagraph"/>
-        <w:numPr>
-          <w:ilvl w:val="0"/>
-          <w:numId w:val="1"/>
-        </w:numPr>
-      </w:pPr>
-      <w:r>
-        <w:t xml:space="preserve">VSS </w:t>
-      </w:r>
-      <w:r>
-        <w:t>projects</w:t>
-      </w:r>
-      <w:r>
-        <w:t xml:space="preserve"> </w:t>
-      </w:r>
-      <w:r>
-        <w:t>required</w:t>
-      </w:r>
-      <w:r>
-        <w:t>:</w:t>
+        <w:t>[hub] required:</w:t>
       </w:r>
     </w:p>
     <w:p>
@@ -477,19 +131,7 @@
         </w:numPr>
       </w:pPr>
       <w:r>
-        <w:t xml:space="preserve">IRS_DEVCOMMON – </w:t>
-      </w:r>
-      <w:r>
-        <w:t xml:space="preserve"> Extracted from VSS to</w:t>
-      </w:r>
-      <w:r>
-        <w:t xml:space="preserve"> </w:t>
-      </w:r>
-      <w:r>
-        <w:t>&lt;your work area path&gt;\</w:t>
-      </w:r>
-      <w:r>
-        <w:t>IRS_DEVCOMMON</w:t>
+        <w:t>IRS_DEVCOMMON –  &lt;your work area path&gt;\IRS_DEVCOMMON</w:t>
       </w:r>
     </w:p>
     <w:p>
@@ -501,19 +143,7 @@
         </w:numPr>
       </w:pPr>
       <w:r>
-        <w:t xml:space="preserve">IRS_DEV_PLOT_LIB – </w:t>
-      </w:r>
-      <w:r>
-        <w:t xml:space="preserve">–  Extracted from VSS </w:t>
-      </w:r>
-      <w:r>
-        <w:t xml:space="preserve">to </w:t>
-      </w:r>
-      <w:r>
-        <w:t>&lt;your work area path&gt;</w:t>
-      </w:r>
-      <w:r>
-        <w:t>\IRS_DEV_PLOT_LIB</w:t>
+        <w:t>IRS_DEV_PLOT_LIB – –  &lt;your work area path&gt;\IRS_DEV_PLOT_LIB</w:t>
       </w:r>
     </w:p>
     <w:p>
@@ -525,177 +155,677 @@
         </w:numPr>
       </w:pPr>
       <w:r>
-        <w:t xml:space="preserve">IRS_DEV_B2R1 – </w:t>
-      </w:r>
-      <w:r>
-        <w:t xml:space="preserve">–  Extracted from VSS </w:t>
-      </w:r>
-      <w:r>
-        <w:t xml:space="preserve">to </w:t>
-      </w:r>
-      <w:r>
-        <w:t>&lt;your work area path&gt;</w:t>
-      </w:r>
-      <w:r>
-        <w:t>\IRS_DEV_B2R1</w:t>
-      </w:r>
-    </w:p>
-    <w:p>
-      <w:r>
-        <w:t>All libraries will be built (in debug and release configurations) to c:\irs\comlibs</w:t>
-      </w:r>
-    </w:p>
-    <w:p>
-      <w:r>
-        <w:t>The Radiation Review executable will be built in c:\irs\rad\</w:t>
-      </w:r>
-    </w:p>
-    <w:p>
-      <w:pPr>
-        <w:rPr>
-          <w:b/>
-          <w:sz w:val="24"/>
-        </w:rPr>
-      </w:pPr>
-      <w:r>
-        <w:rPr>
-          <w:b/>
-          <w:sz w:val="24"/>
-        </w:rPr>
-        <w:lastRenderedPageBreak/>
-        <w:t xml:space="preserve">BUILDING the </w:t>
-      </w:r>
-      <w:proofErr w:type="spellStart"/>
-      <w:r>
-        <w:rPr>
-          <w:b/>
-          <w:sz w:val="24"/>
-        </w:rPr>
-        <w:t>dlls</w:t>
-      </w:r>
-      <w:proofErr w:type="spellEnd"/>
-      <w:r>
-        <w:rPr>
-          <w:b/>
-          <w:sz w:val="24"/>
-        </w:rPr>
-        <w:t xml:space="preserve"> and exe</w:t>
-      </w:r>
-    </w:p>
-    <w:p>
-      <w:pPr>
-        <w:rPr>
-          <w:b/>
-        </w:rPr>
-      </w:pPr>
-      <w:r>
-        <w:rPr>
-          <w:b/>
-        </w:rPr>
-        <w:t>Build the COMS first</w:t>
-      </w:r>
-    </w:p>
-    <w:p>
-      <w:r>
-        <w:t>Using VS C++ 2008, open the VS 2008 solution file at IRS_DEV_B2R1\</w:t>
-      </w:r>
-      <w:r>
-        <w:t>RAD COMs.sln</w:t>
-      </w:r>
-    </w:p>
-    <w:p>
-      <w:r>
-        <w:t>Use the batch build command (select either the debug or release configurations on the list) and hit clean.</w:t>
-      </w:r>
-    </w:p>
-    <w:p>
-      <w:r>
-        <w:t>Next, hit the rebuild all on the batch build command.</w:t>
-      </w:r>
-    </w:p>
-    <w:p>
-      <w:r>
-        <w:t>Note: When first building rad files, you may receive an error that CoVifmImport.dll is not present.  This has to do with build order.  Just build again.</w:t>
-      </w:r>
-    </w:p>
-    <w:p/>
-    <w:p>
-      <w:pPr>
-        <w:rPr>
-          <w:b/>
-        </w:rPr>
-      </w:pPr>
-      <w:r>
-        <w:rPr>
-          <w:b/>
-        </w:rPr>
-        <w:t>Build RAD second</w:t>
-      </w:r>
-    </w:p>
-    <w:p>
-      <w:r>
-        <w:t>Using VS C++ 6, open the Radiation Review workspace at IRS_DEV_B2R1\ B2R1_IRS.dsw</w:t>
-      </w:r>
-    </w:p>
-    <w:p>
-      <w:r>
-        <w:t>Clean the RAD project</w:t>
-      </w:r>
-    </w:p>
-    <w:p>
-      <w:r>
-        <w:t>Build RAD debug or release, using the batch build or the appropriate menu selections</w:t>
-      </w:r>
-    </w:p>
-    <w:p>
-      <w:pPr>
-        <w:rPr>
-          <w:b/>
-        </w:rPr>
-      </w:pPr>
-      <w:r>
-        <w:rPr>
-          <w:b/>
-        </w:rPr>
-        <w:t>Test</w:t>
-      </w:r>
-    </w:p>
-    <w:p>
-      <w:r>
-        <w:t>When all files are built, try to start rad by double-clicking the rad.exe file in c:\irs\rad</w:t>
-      </w:r>
-    </w:p>
-    <w:p>
-      <w:r>
-        <w:t>Radiation Review will copy all the databases and configuration to a new folder named c:\general.  Shut down Radiation Review and restart it.</w:t>
-      </w:r>
-    </w:p>
-    <w:p>
-      <w:r>
-        <w:rPr>
-          <w:b/>
-        </w:rPr>
-        <w:t>Note</w:t>
-      </w:r>
-      <w:r>
-        <w:rPr>
-          <w:b/>
-        </w:rPr>
-        <w:t xml:space="preserve">: </w:t>
-      </w:r>
-      <w:r>
-        <w:t xml:space="preserve"> Windows 7 SP1 broke MSADO and MSJET interfaces.  There is now a fix, but this adds to frustration in building the Code.  </w:t>
-      </w:r>
-      <w:proofErr w:type="gramStart"/>
-      <w:r>
-        <w:t>Was able to build on virtual XP machine using VS2008/VS6 this time around.</w:t>
-      </w:r>
-      <w:proofErr w:type="gramEnd"/>
-      <w:r>
-        <w:t xml:space="preserve"> 11.20.2014</w:t>
+        <w:t>IRS_DEV_B2R1 – –  &lt;your work area path&gt;\IRS_DEV_B2R1</w:t>
       </w:r>
       <w:bookmarkStart w:id="0" w:name="_GoBack"/>
       <w:bookmarkEnd w:id="0"/>
+    </w:p>
+    <w:p>
+      <w:pPr>
+        <w:pStyle w:val="ListParagraph"/>
+        <w:rPr>
+          <w:b/>
+        </w:rPr>
+      </w:pPr>
+    </w:p>
+    <w:p>
+      <w:pPr>
+        <w:pStyle w:val="ListParagraph"/>
+        <w:numPr>
+          <w:ilvl w:val="0"/>
+          <w:numId w:val="1"/>
+        </w:numPr>
+      </w:pPr>
+      <w:r>
+        <w:t xml:space="preserve">The IRS folder </w:t>
+      </w:r>
+      <w:r>
+        <w:t>\IRS_DEV_B2R1\Standardized</w:t>
+      </w:r>
+      <w:r>
+        <w:t xml:space="preserve"> R</w:t>
+      </w:r>
+      <w:r>
+        <w:t xml:space="preserve">ad Build </w:t>
+      </w:r>
+      <w:r>
+        <w:t>(unzip to c drive)</w:t>
+      </w:r>
+    </w:p>
+    <w:p>
+      <w:pPr>
+        <w:pStyle w:val="ListParagraph"/>
+        <w:numPr>
+          <w:ilvl w:val="1"/>
+          <w:numId w:val="1"/>
+        </w:numPr>
+      </w:pPr>
+      <w:r>
+        <w:t>Data files – found at c:\irs\</w:t>
+      </w:r>
+      <w:r>
+        <w:t>rad</w:t>
+      </w:r>
+    </w:p>
+    <w:p>
+      <w:pPr>
+        <w:pStyle w:val="ListParagraph"/>
+        <w:numPr>
+          <w:ilvl w:val="2"/>
+          <w:numId w:val="1"/>
+        </w:numPr>
+      </w:pPr>
+      <w:r>
+        <w:t xml:space="preserve">Default </w:t>
+      </w:r>
+      <w:proofErr w:type="spellStart"/>
+      <w:r>
+        <w:t>config</w:t>
+      </w:r>
+      <w:proofErr w:type="spellEnd"/>
+      <w:r>
+        <w:t xml:space="preserve"> folder</w:t>
+      </w:r>
+    </w:p>
+    <w:p>
+      <w:pPr>
+        <w:pStyle w:val="ListParagraph"/>
+        <w:numPr>
+          <w:ilvl w:val="2"/>
+          <w:numId w:val="1"/>
+        </w:numPr>
+      </w:pPr>
+      <w:r>
+        <w:t>Default data</w:t>
+      </w:r>
+      <w:r>
+        <w:t xml:space="preserve"> folder</w:t>
+      </w:r>
+    </w:p>
+    <w:p>
+      <w:pPr>
+        <w:pStyle w:val="ListParagraph"/>
+        <w:numPr>
+          <w:ilvl w:val="1"/>
+          <w:numId w:val="1"/>
+        </w:numPr>
+      </w:pPr>
+      <w:r>
+        <w:t>Import data files – found at c:\irs\comlibs</w:t>
+      </w:r>
+    </w:p>
+    <w:p>
+      <w:pPr>
+        <w:pStyle w:val="ListParagraph"/>
+        <w:numPr>
+          <w:ilvl w:val="2"/>
+          <w:numId w:val="1"/>
+        </w:numPr>
+      </w:pPr>
+      <w:r>
+        <w:t>Import</w:t>
+      </w:r>
+      <w:r>
+        <w:t xml:space="preserve"> folder</w:t>
+      </w:r>
+    </w:p>
+    <w:p>
+      <w:pPr>
+        <w:ind w:left="1080"/>
+      </w:pPr>
+      <w:r>
+        <w:t xml:space="preserve">Note: These </w:t>
+      </w:r>
+      <w:r>
+        <w:t>a</w:t>
+      </w:r>
+      <w:r>
+        <w:t xml:space="preserve">re default data and </w:t>
+      </w:r>
+      <w:proofErr w:type="spellStart"/>
+      <w:r>
+        <w:t>ini</w:t>
+      </w:r>
+      <w:proofErr w:type="spellEnd"/>
+      <w:r>
+        <w:t xml:space="preserve"> files to copy to a newly configured facility.</w:t>
+      </w:r>
+    </w:p>
+    <w:p>
+      <w:pPr>
+        <w:pStyle w:val="ListParagraph"/>
+        <w:numPr>
+          <w:ilvl w:val="1"/>
+          <w:numId w:val="1"/>
+        </w:numPr>
+      </w:pPr>
+      <w:r>
+        <w:t>Configuration files</w:t>
+      </w:r>
+    </w:p>
+    <w:p>
+      <w:pPr>
+        <w:pStyle w:val="ListParagraph"/>
+        <w:numPr>
+          <w:ilvl w:val="2"/>
+          <w:numId w:val="1"/>
+        </w:numPr>
+      </w:pPr>
+      <w:r>
+        <w:t>C:\irs\irs.ini</w:t>
+      </w:r>
+    </w:p>
+    <w:p>
+      <w:pPr>
+        <w:pStyle w:val="ListParagraph"/>
+        <w:numPr>
+          <w:ilvl w:val="2"/>
+          <w:numId w:val="1"/>
+        </w:numPr>
+      </w:pPr>
+      <w:r>
+        <w:t>C:\irs\inspec.ini</w:t>
+      </w:r>
+    </w:p>
+    <w:p>
+      <w:pPr>
+        <w:pStyle w:val="ListParagraph"/>
+        <w:numPr>
+          <w:ilvl w:val="2"/>
+          <w:numId w:val="1"/>
+        </w:numPr>
+      </w:pPr>
+      <w:r>
+        <w:t>C:\irs\rad\rad.ini</w:t>
+      </w:r>
+    </w:p>
+    <w:p>
+      <w:pPr>
+        <w:pStyle w:val="ListParagraph"/>
+        <w:numPr>
+          <w:ilvl w:val="2"/>
+          <w:numId w:val="1"/>
+        </w:numPr>
+      </w:pPr>
+      <w:r>
+        <w:t>C:\irs\rad\radrunning.ini</w:t>
+      </w:r>
+    </w:p>
+    <w:p>
+      <w:pPr>
+        <w:pStyle w:val="ListParagraph"/>
+        <w:numPr>
+          <w:ilvl w:val="1"/>
+          <w:numId w:val="1"/>
+        </w:numPr>
+      </w:pPr>
+      <w:r>
+        <w:t>LANL libraries for build in c:\irs\comlibs</w:t>
+      </w:r>
+    </w:p>
+    <w:p>
+      <w:pPr>
+        <w:pStyle w:val="ListParagraph"/>
+        <w:numPr>
+          <w:ilvl w:val="2"/>
+          <w:numId w:val="1"/>
+        </w:numPr>
+      </w:pPr>
+      <w:r>
+        <w:t>CoIrsLogger.dll</w:t>
+      </w:r>
+    </w:p>
+    <w:p>
+      <w:pPr>
+        <w:pStyle w:val="ListParagraph"/>
+        <w:numPr>
+          <w:ilvl w:val="3"/>
+          <w:numId w:val="1"/>
+        </w:numPr>
+      </w:pPr>
+      <w:r>
+        <w:t>CommonErrorMessages.ini</w:t>
+      </w:r>
+    </w:p>
+    <w:p>
+      <w:pPr>
+        <w:pStyle w:val="ListParagraph"/>
+        <w:numPr>
+          <w:ilvl w:val="3"/>
+          <w:numId w:val="1"/>
+        </w:numPr>
+      </w:pPr>
+      <w:r>
+        <w:t>Coirslogger.ini</w:t>
+      </w:r>
+    </w:p>
+    <w:p>
+      <w:pPr>
+        <w:pStyle w:val="ListParagraph"/>
+        <w:numPr>
+          <w:ilvl w:val="2"/>
+          <w:numId w:val="1"/>
+        </w:numPr>
+      </w:pPr>
+      <w:r>
+        <w:t>CoRemoteLogManager.exe</w:t>
+      </w:r>
+    </w:p>
+    <w:p>
+      <w:pPr>
+        <w:pStyle w:val="ListParagraph"/>
+        <w:numPr>
+          <w:ilvl w:val="3"/>
+          <w:numId w:val="1"/>
+        </w:numPr>
+      </w:pPr>
+      <w:r>
+        <w:t>CoRemoteLogManager.ini</w:t>
+      </w:r>
+    </w:p>
+    <w:p>
+      <w:pPr>
+        <w:pStyle w:val="ListParagraph"/>
+        <w:numPr>
+          <w:ilvl w:val="2"/>
+          <w:numId w:val="1"/>
+        </w:numPr>
+      </w:pPr>
+      <w:r>
+        <w:t>CoFacilityMgr.exe</w:t>
+      </w:r>
+    </w:p>
+    <w:p>
+      <w:pPr>
+        <w:pStyle w:val="ListParagraph"/>
+        <w:numPr>
+          <w:ilvl w:val="3"/>
+          <w:numId w:val="1"/>
+        </w:numPr>
+      </w:pPr>
+      <w:proofErr w:type="spellStart"/>
+      <w:r>
+        <w:t>AdminFacMgr.bin</w:t>
+      </w:r>
+      <w:proofErr w:type="spellEnd"/>
+    </w:p>
+    <w:p>
+      <w:pPr>
+        <w:pStyle w:val="ListParagraph"/>
+        <w:numPr>
+          <w:ilvl w:val="3"/>
+          <w:numId w:val="1"/>
+        </w:numPr>
+      </w:pPr>
+      <w:r>
+        <w:t>FacilityConfig.mdb</w:t>
+      </w:r>
+    </w:p>
+    <w:p>
+      <w:pPr>
+        <w:pStyle w:val="ListParagraph"/>
+        <w:numPr>
+          <w:ilvl w:val="2"/>
+          <w:numId w:val="1"/>
+        </w:numPr>
+      </w:pPr>
+      <w:r>
+        <w:t>CoStatusInfo.dll</w:t>
+      </w:r>
+    </w:p>
+    <w:p>
+      <w:pPr>
+        <w:pStyle w:val="ListParagraph"/>
+        <w:numPr>
+          <w:ilvl w:val="1"/>
+          <w:numId w:val="1"/>
+        </w:numPr>
+      </w:pPr>
+      <w:r>
+        <w:t>Crypto library files in c:\irs\rad\</w:t>
+      </w:r>
+      <w:r>
+        <w:t xml:space="preserve"> and c:\irs\comlibs</w:t>
+      </w:r>
+    </w:p>
+    <w:p>
+      <w:pPr>
+        <w:pStyle w:val="ListParagraph"/>
+        <w:numPr>
+          <w:ilvl w:val="2"/>
+          <w:numId w:val="1"/>
+        </w:numPr>
+      </w:pPr>
+      <w:r>
+        <w:t>Cl32.dll</w:t>
+      </w:r>
+    </w:p>
+    <w:p>
+      <w:pPr>
+        <w:pStyle w:val="ListParagraph"/>
+        <w:numPr>
+          <w:ilvl w:val="2"/>
+          <w:numId w:val="1"/>
+        </w:numPr>
+      </w:pPr>
+      <w:r>
+        <w:t>CheckSignature.dll</w:t>
+      </w:r>
+    </w:p>
+    <w:p>
+      <w:pPr>
+        <w:pStyle w:val="ListParagraph"/>
+        <w:numPr>
+          <w:ilvl w:val="1"/>
+          <w:numId w:val="1"/>
+        </w:numPr>
+      </w:pPr>
+      <w:r>
+        <w:t>Batch files to register/unregister components are in c:\irs\comlibs</w:t>
+      </w:r>
+    </w:p>
+    <w:p>
+      <w:pPr>
+        <w:pStyle w:val="ListParagraph"/>
+        <w:ind w:left="1440"/>
+      </w:pPr>
+    </w:p>
+    <w:p>
+      <w:pPr>
+        <w:pStyle w:val="ListParagraph"/>
+        <w:ind w:left="1080"/>
+      </w:pPr>
+    </w:p>
+    <w:p>
+      <w:pPr>
+        <w:pStyle w:val="ListParagraph"/>
+        <w:ind w:left="360"/>
+        <w:rPr>
+          <w:rFonts w:asciiTheme="majorHAnsi" w:hAnsiTheme="majorHAnsi"/>
+          <w:b/>
+        </w:rPr>
+      </w:pPr>
+      <w:r>
+        <w:rPr>
+          <w:rFonts w:asciiTheme="majorHAnsi" w:hAnsiTheme="majorHAnsi"/>
+          <w:b/>
+        </w:rPr>
+        <w:lastRenderedPageBreak/>
+        <w:t>Radiation Review main program (RAD.exe)</w:t>
+      </w:r>
+    </w:p>
+    <w:p>
+      <w:pPr>
+        <w:pStyle w:val="ListParagraph"/>
+        <w:ind w:left="360"/>
+        <w:rPr>
+          <w:rFonts w:asciiTheme="majorHAnsi" w:hAnsiTheme="majorHAnsi"/>
+          <w:b/>
+        </w:rPr>
+      </w:pPr>
+      <w:r>
+        <w:rPr>
+          <w:rFonts w:asciiTheme="majorHAnsi" w:hAnsiTheme="majorHAnsi"/>
+          <w:b/>
+        </w:rPr>
+        <w:t>Items 2 and 3 above, plus</w:t>
+      </w:r>
+    </w:p>
+    <w:p>
+      <w:pPr>
+        <w:pStyle w:val="ListParagraph"/>
+        <w:numPr>
+          <w:ilvl w:val="0"/>
+          <w:numId w:val="1"/>
+        </w:numPr>
+        <w:rPr>
+          <w:b/>
+        </w:rPr>
+      </w:pPr>
+      <w:r>
+        <w:rPr>
+          <w:b/>
+        </w:rPr>
+        <w:t>MSXML installation (usually c:\program files\</w:t>
+      </w:r>
+      <w:proofErr w:type="spellStart"/>
+      <w:r>
+        <w:rPr>
+          <w:b/>
+        </w:rPr>
+        <w:t>msxml</w:t>
+      </w:r>
+      <w:proofErr w:type="spellEnd"/>
+      <w:r>
+        <w:rPr>
+          <w:b/>
+        </w:rPr>
+        <w:t xml:space="preserve"> 6.0)</w:t>
+      </w:r>
+    </w:p>
+    <w:p>
+      <w:pPr>
+        <w:pStyle w:val="ListParagraph"/>
+        <w:rPr>
+          <w:b/>
+        </w:rPr>
+      </w:pPr>
+    </w:p>
+    <w:p>
+      <w:pPr>
+        <w:pStyle w:val="ListParagraph"/>
+        <w:numPr>
+          <w:ilvl w:val="0"/>
+          <w:numId w:val="1"/>
+        </w:numPr>
+        <w:rPr>
+          <w:b/>
+        </w:rPr>
+      </w:pPr>
+      <w:r>
+        <w:rPr>
+          <w:b/>
+        </w:rPr>
+        <w:t>Visual Studio 6 with SP6</w:t>
+      </w:r>
+    </w:p>
+    <w:p>
+      <w:pPr>
+        <w:pStyle w:val="ListParagraph"/>
+        <w:rPr>
+          <w:b/>
+        </w:rPr>
+      </w:pPr>
+    </w:p>
+    <w:p>
+      <w:pPr>
+        <w:pStyle w:val="ListParagraph"/>
+        <w:numPr>
+          <w:ilvl w:val="0"/>
+          <w:numId w:val="1"/>
+        </w:numPr>
+        <w:rPr>
+          <w:b/>
+        </w:rPr>
+      </w:pPr>
+      <w:r>
+        <w:rPr>
+          <w:b/>
+        </w:rPr>
+        <w:t>Install 2,3,5,5 this in Windows XP VMWare image for best results.</w:t>
+      </w:r>
+    </w:p>
+    <w:p>
+      <w:r>
+        <w:t>All libraries will be built (in debug and release configurations) to c:\irs\comlibs</w:t>
+      </w:r>
+    </w:p>
+    <w:p>
+      <w:r>
+        <w:t>The Radiation Review executable will be built in c:\irs\rad\</w:t>
+      </w:r>
+    </w:p>
+    <w:p>
+      <w:pPr>
+        <w:rPr>
+          <w:b/>
+          <w:sz w:val="24"/>
+        </w:rPr>
+      </w:pPr>
+      <w:r>
+        <w:rPr>
+          <w:b/>
+          <w:sz w:val="24"/>
+        </w:rPr>
+        <w:t xml:space="preserve">BUILDING the </w:t>
+      </w:r>
+      <w:proofErr w:type="spellStart"/>
+      <w:r>
+        <w:rPr>
+          <w:b/>
+          <w:sz w:val="24"/>
+        </w:rPr>
+        <w:t>dlls</w:t>
+      </w:r>
+      <w:proofErr w:type="spellEnd"/>
+      <w:r>
+        <w:rPr>
+          <w:b/>
+          <w:sz w:val="24"/>
+        </w:rPr>
+        <w:t xml:space="preserve"> and exe</w:t>
+      </w:r>
+    </w:p>
+    <w:p>
+      <w:pPr>
+        <w:rPr>
+          <w:b/>
+        </w:rPr>
+      </w:pPr>
+      <w:r>
+        <w:rPr>
+          <w:b/>
+        </w:rPr>
+        <w:t>Build the COMS first</w:t>
+      </w:r>
+    </w:p>
+    <w:p>
+      <w:r>
+        <w:t>Using VS C++ 20</w:t>
+      </w:r>
+      <w:r>
+        <w:t>10</w:t>
+      </w:r>
+      <w:r>
+        <w:t>/13</w:t>
+      </w:r>
+      <w:r>
+        <w:t>, open the VS 20</w:t>
+      </w:r>
+      <w:r>
+        <w:t>10</w:t>
+      </w:r>
+      <w:r>
+        <w:t>/13</w:t>
+      </w:r>
+      <w:r>
+        <w:t xml:space="preserve"> solution file at IRS_DEV_B2R1\</w:t>
+      </w:r>
+      <w:r>
+        <w:t>RAD COMs.sln</w:t>
+      </w:r>
+    </w:p>
+    <w:p>
+      <w:r>
+        <w:t>Use the batch build command (select either the debug or release configurations on the list) and hit clean.</w:t>
+      </w:r>
+    </w:p>
+    <w:p>
+      <w:r>
+        <w:t>Next, hit the rebuild all on the batch build command.</w:t>
+      </w:r>
+    </w:p>
+    <w:p>
+      <w:r>
+        <w:t>Note: When first building rad files, you may receive an error that CoVifmImport.dll is not present.  This has to do with build order.  Just build again.</w:t>
+      </w:r>
+    </w:p>
+    <w:p/>
+    <w:p>
+      <w:pPr>
+        <w:rPr>
+          <w:b/>
+        </w:rPr>
+      </w:pPr>
+      <w:r>
+        <w:rPr>
+          <w:b/>
+        </w:rPr>
+        <w:t>Build RAD second</w:t>
+      </w:r>
+    </w:p>
+    <w:p>
+      <w:r>
+        <w:t>Using VS C++ 6, open the Radiation Review workspace at IRS_DEV_B2R1\B2R1_IRS.dsw</w:t>
+      </w:r>
+    </w:p>
+    <w:p>
+      <w:r>
+        <w:t>Clean the RAD project</w:t>
+      </w:r>
+    </w:p>
+    <w:p>
+      <w:r>
+        <w:t>Build RAD debug or release, using the batch build or the appropriate menu selections</w:t>
+      </w:r>
+    </w:p>
+    <w:p>
+      <w:pPr>
+        <w:rPr>
+          <w:b/>
+        </w:rPr>
+      </w:pPr>
+      <w:r>
+        <w:rPr>
+          <w:b/>
+        </w:rPr>
+        <w:t>Test</w:t>
+      </w:r>
+    </w:p>
+    <w:p>
+      <w:r>
+        <w:t>When all files are built, try to start rad by double-clicking the rad.exe file in c:\irs\rad</w:t>
+      </w:r>
+    </w:p>
+    <w:p>
+      <w:r>
+        <w:t>Radiation Review will copy all the databases and configuration to a new folder named c:\general.  Shut down Radiation Review and restart it.</w:t>
+      </w:r>
+    </w:p>
+    <w:p>
+      <w:r>
+        <w:rPr>
+          <w:b/>
+        </w:rPr>
+        <w:t>Note</w:t>
+      </w:r>
+      <w:r>
+        <w:rPr>
+          <w:b/>
+        </w:rPr>
+        <w:t xml:space="preserve">: </w:t>
+      </w:r>
+      <w:r>
+        <w:t xml:space="preserve"> Windows 7 SP1 broke MSADO and MSJET interfaces.  There is now a fix, but this adds to frustration in building the Code.  </w:t>
+      </w:r>
+      <w:proofErr w:type="gramStart"/>
+      <w:r>
+        <w:t>Was able to build on virtual XP machine using VS2008/VS6 this time around.</w:t>
+      </w:r>
+      <w:proofErr w:type="gramEnd"/>
+      <w:r>
+        <w:t xml:space="preserve"> 11.20.2014</w:t>
+      </w:r>
     </w:p>
     <w:p/>
     <w:sectPr>
@@ -766,7 +896,7 @@
       <w:pStyle w:val="Header"/>
     </w:pPr>
     <w:r>
-      <w:t>12/2/2009 1:10 PM</w:t>
+      <w:t>20-Oct-15 15:56</w:t>
     </w:r>
   </w:p>
 </w:hdr>
@@ -1187,7 +1317,6 @@
     <w:basedOn w:val="Normal"/>
     <w:link w:val="FooterChar"/>
     <w:uiPriority w:val="99"/>
-    <w:semiHidden/>
     <w:unhideWhenUsed/>
     <w:rsid w:val="00A30BE1"/>
     <w:pPr>
@@ -1203,7 +1332,6 @@
     <w:basedOn w:val="DefaultParagraphFont"/>
     <w:link w:val="Footer"/>
     <w:uiPriority w:val="99"/>
-    <w:semiHidden/>
     <w:rsid w:val="00A30BE1"/>
   </w:style>
 </w:styles>
@@ -1687,7 +1815,7 @@
 </file>
 
 <file path=customXml/itemProps1.xml><?xml version="1.0" encoding="utf-8"?>
-<ds:datastoreItem xmlns:ds="http://schemas.openxmlformats.org/officeDocument/2006/customXml" ds:itemID="{35A0BD63-CF4A-4EF9-9431-10EF2707386A}">
+<ds:datastoreItem xmlns:ds="http://schemas.openxmlformats.org/officeDocument/2006/customXml" ds:itemID="{42FF6D07-687F-4934-AFC6-0F79C38C286E}">
   <ds:schemaRefs>
     <ds:schemaRef ds:uri="http://schemas.openxmlformats.org/officeDocument/2006/bibliography"/>
   </ds:schemaRefs>

</xml_diff>

<commit_message>
Build config changes; Fixed issue #1
</commit_message>
<xml_diff>
--- a/Rad build Instructions.docx
+++ b/Rad build Instructions.docx
@@ -157,384 +157,81 @@
       <w:r>
         <w:t>IRS_DEV_B2R1 – –  &lt;your work area path&gt;\IRS_DEV_B2R1</w:t>
       </w:r>
+    </w:p>
+    <w:p>
+      <w:pPr>
+        <w:pStyle w:val="ListParagraph"/>
+        <w:numPr>
+          <w:ilvl w:val="0"/>
+          <w:numId w:val="2"/>
+        </w:numPr>
+      </w:pPr>
+      <w:r>
+        <w:t>Rad_Coms – –  &lt;your work area path&gt;\Rad_Coms</w:t>
+      </w:r>
+    </w:p>
+    <w:p>
+      <w:pPr>
+        <w:pStyle w:val="ListParagraph"/>
+        <w:rPr>
+          <w:b/>
+        </w:rPr>
+      </w:pPr>
       <w:bookmarkStart w:id="0" w:name="_GoBack"/>
       <w:bookmarkEnd w:id="0"/>
     </w:p>
     <w:p>
       <w:pPr>
         <w:pStyle w:val="ListParagraph"/>
-        <w:rPr>
-          <w:b/>
-        </w:rPr>
-      </w:pPr>
-    </w:p>
-    <w:p>
-      <w:pPr>
-        <w:pStyle w:val="ListParagraph"/>
         <w:numPr>
           <w:ilvl w:val="0"/>
           <w:numId w:val="1"/>
         </w:numPr>
       </w:pPr>
       <w:r>
-        <w:t xml:space="preserve">The IRS folder </w:t>
-      </w:r>
-      <w:r>
-        <w:t>\IRS_DEV_B2R1\Standardized</w:t>
-      </w:r>
-      <w:r>
-        <w:t xml:space="preserve"> R</w:t>
-      </w:r>
-      <w:r>
-        <w:t xml:space="preserve">ad Build </w:t>
-      </w:r>
-      <w:r>
-        <w:t>(unzip to c drive)</w:t>
-      </w:r>
-    </w:p>
-    <w:p>
-      <w:pPr>
-        <w:pStyle w:val="ListParagraph"/>
-        <w:numPr>
-          <w:ilvl w:val="1"/>
-          <w:numId w:val="1"/>
-        </w:numPr>
-      </w:pPr>
-      <w:r>
-        <w:t>Data files – found at c:\irs\</w:t>
-      </w:r>
-      <w:r>
-        <w:t>rad</w:t>
-      </w:r>
-    </w:p>
-    <w:p>
-      <w:pPr>
-        <w:pStyle w:val="ListParagraph"/>
-        <w:numPr>
-          <w:ilvl w:val="2"/>
-          <w:numId w:val="1"/>
-        </w:numPr>
-      </w:pPr>
-      <w:r>
-        <w:t xml:space="preserve">Default </w:t>
+        <w:t>The COM and DCOM object</w:t>
+      </w:r>
+      <w:r>
+        <w:t>s</w:t>
+      </w:r>
+      <w:r>
+        <w:t xml:space="preserve"> required to build the main program RAD.exe executable </w:t>
+      </w:r>
+      <w:r>
+        <w:t>are found in Rad</w:t>
+      </w:r>
+      <w:r>
+        <w:t>_</w:t>
+      </w:r>
+      <w:r>
+        <w:t>C</w:t>
+      </w:r>
+      <w:r>
+        <w:t>oms.</w:t>
+      </w:r>
+      <w:r>
+        <w:t xml:space="preserve"> The Visual C++ </w:t>
       </w:r>
       <w:proofErr w:type="spellStart"/>
       <w:r>
-        <w:t>config</w:t>
+        <w:t>dev</w:t>
       </w:r>
       <w:proofErr w:type="spellEnd"/>
       <w:r>
-        <w:t xml:space="preserve"> folder</w:t>
-      </w:r>
-    </w:p>
-    <w:p>
-      <w:pPr>
-        <w:pStyle w:val="ListParagraph"/>
-        <w:numPr>
-          <w:ilvl w:val="2"/>
-          <w:numId w:val="1"/>
-        </w:numPr>
-      </w:pPr>
-      <w:r>
-        <w:t>Default data</w:t>
-      </w:r>
-      <w:r>
-        <w:t xml:space="preserve"> folder</w:t>
-      </w:r>
-    </w:p>
-    <w:p>
-      <w:pPr>
-        <w:pStyle w:val="ListParagraph"/>
-        <w:numPr>
-          <w:ilvl w:val="1"/>
-          <w:numId w:val="1"/>
-        </w:numPr>
-      </w:pPr>
-      <w:r>
-        <w:t>Import data files – found at c:\irs\comlibs</w:t>
-      </w:r>
-    </w:p>
-    <w:p>
-      <w:pPr>
-        <w:pStyle w:val="ListParagraph"/>
-        <w:numPr>
-          <w:ilvl w:val="2"/>
-          <w:numId w:val="1"/>
-        </w:numPr>
-      </w:pPr>
-      <w:r>
-        <w:t>Import</w:t>
-      </w:r>
-      <w:r>
-        <w:t xml:space="preserve"> folder</w:t>
-      </w:r>
-    </w:p>
-    <w:p>
-      <w:pPr>
+        <w:t xml:space="preserve"> configuration uses the object in Rad_Coms. It can also use the objects in the test folder system described under the Test section.</w:t>
+      </w:r>
+    </w:p>
+    <w:p>
+      <w:pPr>
+        <w:pStyle w:val="ListParagraph"/>
+        <w:ind w:left="1440"/>
+      </w:pPr>
+    </w:p>
+    <w:p>
+      <w:pPr>
+        <w:pStyle w:val="ListParagraph"/>
         <w:ind w:left="1080"/>
       </w:pPr>
-      <w:r>
-        <w:t xml:space="preserve">Note: These </w:t>
-      </w:r>
-      <w:r>
-        <w:t>a</w:t>
-      </w:r>
-      <w:r>
-        <w:t xml:space="preserve">re default data and </w:t>
-      </w:r>
-      <w:proofErr w:type="spellStart"/>
-      <w:r>
-        <w:t>ini</w:t>
-      </w:r>
-      <w:proofErr w:type="spellEnd"/>
-      <w:r>
-        <w:t xml:space="preserve"> files to copy to a newly configured facility.</w:t>
-      </w:r>
-    </w:p>
-    <w:p>
-      <w:pPr>
-        <w:pStyle w:val="ListParagraph"/>
-        <w:numPr>
-          <w:ilvl w:val="1"/>
-          <w:numId w:val="1"/>
-        </w:numPr>
-      </w:pPr>
-      <w:r>
-        <w:t>Configuration files</w:t>
-      </w:r>
-    </w:p>
-    <w:p>
-      <w:pPr>
-        <w:pStyle w:val="ListParagraph"/>
-        <w:numPr>
-          <w:ilvl w:val="2"/>
-          <w:numId w:val="1"/>
-        </w:numPr>
-      </w:pPr>
-      <w:r>
-        <w:t>C:\irs\irs.ini</w:t>
-      </w:r>
-    </w:p>
-    <w:p>
-      <w:pPr>
-        <w:pStyle w:val="ListParagraph"/>
-        <w:numPr>
-          <w:ilvl w:val="2"/>
-          <w:numId w:val="1"/>
-        </w:numPr>
-      </w:pPr>
-      <w:r>
-        <w:t>C:\irs\inspec.ini</w:t>
-      </w:r>
-    </w:p>
-    <w:p>
-      <w:pPr>
-        <w:pStyle w:val="ListParagraph"/>
-        <w:numPr>
-          <w:ilvl w:val="2"/>
-          <w:numId w:val="1"/>
-        </w:numPr>
-      </w:pPr>
-      <w:r>
-        <w:t>C:\irs\rad\rad.ini</w:t>
-      </w:r>
-    </w:p>
-    <w:p>
-      <w:pPr>
-        <w:pStyle w:val="ListParagraph"/>
-        <w:numPr>
-          <w:ilvl w:val="2"/>
-          <w:numId w:val="1"/>
-        </w:numPr>
-      </w:pPr>
-      <w:r>
-        <w:t>C:\irs\rad\radrunning.ini</w:t>
-      </w:r>
-    </w:p>
-    <w:p>
-      <w:pPr>
-        <w:pStyle w:val="ListParagraph"/>
-        <w:numPr>
-          <w:ilvl w:val="1"/>
-          <w:numId w:val="1"/>
-        </w:numPr>
-      </w:pPr>
-      <w:r>
-        <w:t>LANL libraries for build in c:\irs\comlibs</w:t>
-      </w:r>
-    </w:p>
-    <w:p>
-      <w:pPr>
-        <w:pStyle w:val="ListParagraph"/>
-        <w:numPr>
-          <w:ilvl w:val="2"/>
-          <w:numId w:val="1"/>
-        </w:numPr>
-      </w:pPr>
-      <w:r>
-        <w:t>CoIrsLogger.dll</w:t>
-      </w:r>
-    </w:p>
-    <w:p>
-      <w:pPr>
-        <w:pStyle w:val="ListParagraph"/>
-        <w:numPr>
-          <w:ilvl w:val="3"/>
-          <w:numId w:val="1"/>
-        </w:numPr>
-      </w:pPr>
-      <w:r>
-        <w:t>CommonErrorMessages.ini</w:t>
-      </w:r>
-    </w:p>
-    <w:p>
-      <w:pPr>
-        <w:pStyle w:val="ListParagraph"/>
-        <w:numPr>
-          <w:ilvl w:val="3"/>
-          <w:numId w:val="1"/>
-        </w:numPr>
-      </w:pPr>
-      <w:r>
-        <w:t>Coirslogger.ini</w:t>
-      </w:r>
-    </w:p>
-    <w:p>
-      <w:pPr>
-        <w:pStyle w:val="ListParagraph"/>
-        <w:numPr>
-          <w:ilvl w:val="2"/>
-          <w:numId w:val="1"/>
-        </w:numPr>
-      </w:pPr>
-      <w:r>
-        <w:t>CoRemoteLogManager.exe</w:t>
-      </w:r>
-    </w:p>
-    <w:p>
-      <w:pPr>
-        <w:pStyle w:val="ListParagraph"/>
-        <w:numPr>
-          <w:ilvl w:val="3"/>
-          <w:numId w:val="1"/>
-        </w:numPr>
-      </w:pPr>
-      <w:r>
-        <w:t>CoRemoteLogManager.ini</w:t>
-      </w:r>
-    </w:p>
-    <w:p>
-      <w:pPr>
-        <w:pStyle w:val="ListParagraph"/>
-        <w:numPr>
-          <w:ilvl w:val="2"/>
-          <w:numId w:val="1"/>
-        </w:numPr>
-      </w:pPr>
-      <w:r>
-        <w:t>CoFacilityMgr.exe</w:t>
-      </w:r>
-    </w:p>
-    <w:p>
-      <w:pPr>
-        <w:pStyle w:val="ListParagraph"/>
-        <w:numPr>
-          <w:ilvl w:val="3"/>
-          <w:numId w:val="1"/>
-        </w:numPr>
-      </w:pPr>
-      <w:proofErr w:type="spellStart"/>
-      <w:r>
-        <w:t>AdminFacMgr.bin</w:t>
-      </w:r>
-      <w:proofErr w:type="spellEnd"/>
-    </w:p>
-    <w:p>
-      <w:pPr>
-        <w:pStyle w:val="ListParagraph"/>
-        <w:numPr>
-          <w:ilvl w:val="3"/>
-          <w:numId w:val="1"/>
-        </w:numPr>
-      </w:pPr>
-      <w:r>
-        <w:t>FacilityConfig.mdb</w:t>
-      </w:r>
-    </w:p>
-    <w:p>
-      <w:pPr>
-        <w:pStyle w:val="ListParagraph"/>
-        <w:numPr>
-          <w:ilvl w:val="2"/>
-          <w:numId w:val="1"/>
-        </w:numPr>
-      </w:pPr>
-      <w:r>
-        <w:t>CoStatusInfo.dll</w:t>
-      </w:r>
-    </w:p>
-    <w:p>
-      <w:pPr>
-        <w:pStyle w:val="ListParagraph"/>
-        <w:numPr>
-          <w:ilvl w:val="1"/>
-          <w:numId w:val="1"/>
-        </w:numPr>
-      </w:pPr>
-      <w:r>
-        <w:t>Crypto library files in c:\irs\rad\</w:t>
-      </w:r>
-      <w:r>
-        <w:t xml:space="preserve"> and c:\irs\comlibs</w:t>
-      </w:r>
-    </w:p>
-    <w:p>
-      <w:pPr>
-        <w:pStyle w:val="ListParagraph"/>
-        <w:numPr>
-          <w:ilvl w:val="2"/>
-          <w:numId w:val="1"/>
-        </w:numPr>
-      </w:pPr>
-      <w:r>
-        <w:t>Cl32.dll</w:t>
-      </w:r>
-    </w:p>
-    <w:p>
-      <w:pPr>
-        <w:pStyle w:val="ListParagraph"/>
-        <w:numPr>
-          <w:ilvl w:val="2"/>
-          <w:numId w:val="1"/>
-        </w:numPr>
-      </w:pPr>
-      <w:r>
-        <w:t>CheckSignature.dll</w:t>
-      </w:r>
-    </w:p>
-    <w:p>
-      <w:pPr>
-        <w:pStyle w:val="ListParagraph"/>
-        <w:numPr>
-          <w:ilvl w:val="1"/>
-          <w:numId w:val="1"/>
-        </w:numPr>
-      </w:pPr>
-      <w:r>
-        <w:t>Batch files to register/unregister components are in c:\irs\comlibs</w:t>
-      </w:r>
-    </w:p>
-    <w:p>
-      <w:pPr>
-        <w:pStyle w:val="ListParagraph"/>
-        <w:ind w:left="1440"/>
-      </w:pPr>
-    </w:p>
-    <w:p>
-      <w:pPr>
-        <w:pStyle w:val="ListParagraph"/>
-        <w:ind w:left="1080"/>
-      </w:pPr>
     </w:p>
     <w:p>
       <w:pPr>
@@ -550,7 +247,6 @@
           <w:rFonts w:asciiTheme="majorHAnsi" w:hAnsiTheme="majorHAnsi"/>
           <w:b/>
         </w:rPr>
-        <w:lastRenderedPageBreak/>
         <w:t>Radiation Review main program (RAD.exe)</w:t>
       </w:r>
     </w:p>
@@ -570,6 +266,16 @@
         </w:rPr>
         <w:t>Items 2 and 3 above, plus</w:t>
       </w:r>
+    </w:p>
+    <w:p>
+      <w:pPr>
+        <w:pStyle w:val="ListParagraph"/>
+        <w:ind w:left="360"/>
+        <w:rPr>
+          <w:rFonts w:asciiTheme="majorHAnsi" w:hAnsiTheme="majorHAnsi"/>
+          <w:b/>
+        </w:rPr>
+      </w:pPr>
     </w:p>
     <w:p>
       <w:pPr>
@@ -652,17 +358,13 @@
         <w:rPr>
           <w:b/>
         </w:rPr>
-        <w:t>Install 2,3,5,5 this in Windows XP VMWare image for best results.</w:t>
-      </w:r>
-    </w:p>
-    <w:p>
-      <w:r>
-        <w:t>All libraries will be built (in debug and release configurations) to c:\irs\comlibs</w:t>
-      </w:r>
-    </w:p>
-    <w:p>
-      <w:r>
-        <w:t>The Radiation Review executable will be built in c:\irs\rad\</w:t>
+        <w:t>Install 2,3,4</w:t>
+      </w:r>
+      <w:r>
+        <w:rPr>
+          <w:b/>
+        </w:rPr>
+        <w:t>,5 in Windows XP VMWare image for best results.</w:t>
       </w:r>
     </w:p>
     <w:p>
@@ -706,30 +408,65 @@
         <w:rPr>
           <w:b/>
         </w:rPr>
-        <w:t>Build the COMS first</w:t>
-      </w:r>
-    </w:p>
-    <w:p>
-      <w:r>
-        <w:t>Using VS C++ 20</w:t>
-      </w:r>
-      <w:r>
-        <w:t>10</w:t>
-      </w:r>
-      <w:r>
-        <w:t>/13</w:t>
-      </w:r>
-      <w:r>
-        <w:t>, open the VS 20</w:t>
-      </w:r>
-      <w:r>
-        <w:t>10</w:t>
-      </w:r>
-      <w:r>
-        <w:t>/13</w:t>
-      </w:r>
-      <w:r>
-        <w:t xml:space="preserve"> solution file at IRS_DEV_B2R1\</w:t>
+        <w:t xml:space="preserve">Build RAD </w:t>
+      </w:r>
+    </w:p>
+    <w:p>
+      <w:r>
+        <w:t>Using VS C++ 6, open the Radiation Review workspace at IRS_DEV_B2R1\B2R1_IRS.dsw</w:t>
+      </w:r>
+    </w:p>
+    <w:p>
+      <w:r>
+        <w:t>Clean the RAD project</w:t>
+      </w:r>
+    </w:p>
+    <w:p>
+      <w:r>
+        <w:t>Build RAD debug or release, using the batch build or the appropriate menu selections</w:t>
+      </w:r>
+    </w:p>
+    <w:p>
+      <w:r>
+        <w:t>The release RAD.exe is built in DEV_B2R1\RAD\Release</w:t>
+      </w:r>
+    </w:p>
+    <w:p>
+      <w:r>
+        <w:t xml:space="preserve">The </w:t>
+      </w:r>
+      <w:r>
+        <w:t>debug</w:t>
+      </w:r>
+      <w:r>
+        <w:t xml:space="preserve"> RAD.exe is built in DEV_B2R1\RAD\</w:t>
+      </w:r>
+      <w:r>
+        <w:t>Debug</w:t>
+      </w:r>
+    </w:p>
+    <w:p>
+      <w:r>
+        <w:t>Manually copy the executable to your runtime location (usually c:\irs\rad)</w:t>
+      </w:r>
+    </w:p>
+    <w:p>
+      <w:pPr>
+        <w:rPr>
+          <w:b/>
+        </w:rPr>
+      </w:pPr>
+      <w:r>
+        <w:rPr>
+          <w:b/>
+        </w:rPr>
+        <w:t xml:space="preserve">Build the COMS </w:t>
+      </w:r>
+    </w:p>
+    <w:p>
+      <w:r>
+        <w:lastRenderedPageBreak/>
+        <w:t>Using VS C++ 2010/13, open the VS 2010/13 solution file at IRS_DEV_B2R1\</w:t>
       </w:r>
       <w:r>
         <w:t>RAD COMs.sln</w:t>
@@ -750,58 +487,424 @@
         <w:t>Note: When first building rad files, you may receive an error that CoVifmImport.dll is not present.  This has to do with build order.  Just build again.</w:t>
       </w:r>
     </w:p>
+    <w:p>
+      <w:pPr>
+        <w:rPr>
+          <w:b/>
+        </w:rPr>
+      </w:pPr>
+      <w:r>
+        <w:rPr>
+          <w:b/>
+        </w:rPr>
+        <w:t>Test</w:t>
+      </w:r>
+    </w:p>
+    <w:p>
+      <w:r>
+        <w:t xml:space="preserve">When all files are built, </w:t>
+      </w:r>
+      <w:r>
+        <w:t xml:space="preserve">copy the object under test (rad.exe, debug rad.exe, belong in </w:t>
+      </w:r>
+      <w:r>
+        <w:t>c:\irs\rad</w:t>
+      </w:r>
+      <w:r>
+        <w:t>), the</w:t>
+      </w:r>
+      <w:r>
+        <w:t xml:space="preserve"> COMs belong in \</w:t>
+      </w:r>
+      <w:proofErr w:type="spellStart"/>
+      <w:r>
+        <w:t>irs</w:t>
+      </w:r>
+      <w:proofErr w:type="spellEnd"/>
+      <w:r>
+        <w:t>\</w:t>
+      </w:r>
+      <w:proofErr w:type="spellStart"/>
+      <w:r>
+        <w:t>comlibs</w:t>
+      </w:r>
+      <w:proofErr w:type="spellEnd"/>
+      <w:r>
+        <w:t>).</w:t>
+      </w:r>
+      <w:r>
+        <w:t xml:space="preserve"> </w:t>
+      </w:r>
+      <w:r>
+        <w:t>Start R</w:t>
+      </w:r>
+      <w:r>
+        <w:t xml:space="preserve">ad </w:t>
+      </w:r>
+      <w:r>
+        <w:t xml:space="preserve">Review </w:t>
+      </w:r>
+      <w:r>
+        <w:t>by double-clicking the rad.exe file in c:\irs\rad</w:t>
+      </w:r>
+    </w:p>
+    <w:p>
+      <w:r>
+        <w:t xml:space="preserve">On an initialized system </w:t>
+      </w:r>
+      <w:r>
+        <w:t>Radiation Review will copy all the databases and configuration to a new folder named c:\general.  Shut down Radiation Review and restart it.</w:t>
+      </w:r>
+    </w:p>
+    <w:p>
+      <w:pPr>
+        <w:rPr>
+          <w:b/>
+        </w:rPr>
+      </w:pPr>
+      <w:r>
+        <w:rPr>
+          <w:b/>
+        </w:rPr>
+        <w:t>Test folder configuration</w:t>
+      </w:r>
+    </w:p>
+    <w:p>
+      <w:r>
+        <w:t xml:space="preserve">The IRS folder </w:t>
+      </w:r>
+      <w:r>
+        <w:t>\IRS_DEV_B2R1\Standardized</w:t>
+      </w:r>
+      <w:r>
+        <w:t xml:space="preserve"> R</w:t>
+      </w:r>
+      <w:r>
+        <w:t xml:space="preserve">ad Build </w:t>
+      </w:r>
+      <w:r>
+        <w:t>(unzip to c drive)</w:t>
+      </w:r>
+      <w:r>
+        <w:t xml:space="preserve"> contains and example installation</w:t>
+      </w:r>
+    </w:p>
+    <w:p>
+      <w:pPr>
+        <w:pStyle w:val="ListParagraph"/>
+        <w:numPr>
+          <w:ilvl w:val="1"/>
+          <w:numId w:val="3"/>
+        </w:numPr>
+      </w:pPr>
+      <w:r>
+        <w:t>Data files – found at c:\irs\rad</w:t>
+      </w:r>
+    </w:p>
+    <w:p>
+      <w:pPr>
+        <w:pStyle w:val="ListParagraph"/>
+        <w:numPr>
+          <w:ilvl w:val="2"/>
+          <w:numId w:val="3"/>
+        </w:numPr>
+      </w:pPr>
+      <w:r>
+        <w:t xml:space="preserve">Default </w:t>
+      </w:r>
+      <w:proofErr w:type="spellStart"/>
+      <w:r>
+        <w:t>config</w:t>
+      </w:r>
+      <w:proofErr w:type="spellEnd"/>
+      <w:r>
+        <w:t xml:space="preserve"> folder</w:t>
+      </w:r>
+    </w:p>
+    <w:p>
+      <w:pPr>
+        <w:pStyle w:val="ListParagraph"/>
+        <w:numPr>
+          <w:ilvl w:val="2"/>
+          <w:numId w:val="3"/>
+        </w:numPr>
+      </w:pPr>
+      <w:r>
+        <w:t>Default data folder</w:t>
+      </w:r>
+    </w:p>
+    <w:p>
+      <w:pPr>
+        <w:pStyle w:val="ListParagraph"/>
+        <w:numPr>
+          <w:ilvl w:val="1"/>
+          <w:numId w:val="3"/>
+        </w:numPr>
+      </w:pPr>
+      <w:r>
+        <w:t>Import data files – found at c:\irs\comlibs</w:t>
+      </w:r>
+    </w:p>
+    <w:p>
+      <w:pPr>
+        <w:pStyle w:val="ListParagraph"/>
+        <w:numPr>
+          <w:ilvl w:val="2"/>
+          <w:numId w:val="3"/>
+        </w:numPr>
+      </w:pPr>
+      <w:r>
+        <w:t>Import folder</w:t>
+      </w:r>
+    </w:p>
+    <w:p>
+      <w:pPr>
+        <w:ind w:left="1080"/>
+      </w:pPr>
+      <w:r>
+        <w:t xml:space="preserve">Note: These are default data and </w:t>
+      </w:r>
+      <w:proofErr w:type="spellStart"/>
+      <w:r>
+        <w:t>ini</w:t>
+      </w:r>
+      <w:proofErr w:type="spellEnd"/>
+      <w:r>
+        <w:t xml:space="preserve"> files to copy to a newly configured facility.</w:t>
+      </w:r>
+    </w:p>
+    <w:p>
+      <w:pPr>
+        <w:pStyle w:val="ListParagraph"/>
+        <w:numPr>
+          <w:ilvl w:val="1"/>
+          <w:numId w:val="3"/>
+        </w:numPr>
+      </w:pPr>
+      <w:r>
+        <w:t>Configuration files</w:t>
+      </w:r>
+    </w:p>
+    <w:p>
+      <w:pPr>
+        <w:pStyle w:val="ListParagraph"/>
+        <w:numPr>
+          <w:ilvl w:val="2"/>
+          <w:numId w:val="3"/>
+        </w:numPr>
+      </w:pPr>
+      <w:r>
+        <w:t>C:\irs\irs.ini</w:t>
+      </w:r>
+    </w:p>
+    <w:p>
+      <w:pPr>
+        <w:pStyle w:val="ListParagraph"/>
+        <w:numPr>
+          <w:ilvl w:val="2"/>
+          <w:numId w:val="3"/>
+        </w:numPr>
+      </w:pPr>
+      <w:r>
+        <w:t>C:\irs\inspec.ini</w:t>
+      </w:r>
+    </w:p>
+    <w:p>
+      <w:pPr>
+        <w:pStyle w:val="ListParagraph"/>
+        <w:numPr>
+          <w:ilvl w:val="2"/>
+          <w:numId w:val="3"/>
+        </w:numPr>
+      </w:pPr>
+      <w:r>
+        <w:t>C:\irs\rad\rad.ini</w:t>
+      </w:r>
+    </w:p>
+    <w:p>
+      <w:pPr>
+        <w:pStyle w:val="ListParagraph"/>
+        <w:numPr>
+          <w:ilvl w:val="2"/>
+          <w:numId w:val="3"/>
+        </w:numPr>
+      </w:pPr>
+      <w:r>
+        <w:t>C:\irs\rad\radrunning.ini</w:t>
+      </w:r>
+    </w:p>
+    <w:p>
+      <w:pPr>
+        <w:pStyle w:val="ListParagraph"/>
+        <w:numPr>
+          <w:ilvl w:val="1"/>
+          <w:numId w:val="3"/>
+        </w:numPr>
+      </w:pPr>
+      <w:r>
+        <w:t>LANL libraries for build in c:\irs\comlibs</w:t>
+      </w:r>
+    </w:p>
+    <w:p>
+      <w:pPr>
+        <w:pStyle w:val="ListParagraph"/>
+        <w:numPr>
+          <w:ilvl w:val="2"/>
+          <w:numId w:val="3"/>
+        </w:numPr>
+      </w:pPr>
+      <w:r>
+        <w:t>CoIrsLogger.dll</w:t>
+      </w:r>
+    </w:p>
+    <w:p>
+      <w:pPr>
+        <w:pStyle w:val="ListParagraph"/>
+        <w:numPr>
+          <w:ilvl w:val="3"/>
+          <w:numId w:val="3"/>
+        </w:numPr>
+      </w:pPr>
+      <w:r>
+        <w:t>CommonErrorMessages.ini</w:t>
+      </w:r>
+    </w:p>
+    <w:p>
+      <w:pPr>
+        <w:pStyle w:val="ListParagraph"/>
+        <w:numPr>
+          <w:ilvl w:val="3"/>
+          <w:numId w:val="3"/>
+        </w:numPr>
+      </w:pPr>
+      <w:r>
+        <w:t>Coirslogger.ini</w:t>
+      </w:r>
+    </w:p>
+    <w:p>
+      <w:pPr>
+        <w:pStyle w:val="ListParagraph"/>
+        <w:numPr>
+          <w:ilvl w:val="2"/>
+          <w:numId w:val="3"/>
+        </w:numPr>
+      </w:pPr>
+      <w:r>
+        <w:t>CoRemoteLogManager.exe</w:t>
+      </w:r>
+    </w:p>
+    <w:p>
+      <w:pPr>
+        <w:pStyle w:val="ListParagraph"/>
+        <w:numPr>
+          <w:ilvl w:val="3"/>
+          <w:numId w:val="3"/>
+        </w:numPr>
+      </w:pPr>
+      <w:r>
+        <w:t>CoRemoteLogManager.ini</w:t>
+      </w:r>
+    </w:p>
+    <w:p>
+      <w:pPr>
+        <w:pStyle w:val="ListParagraph"/>
+        <w:numPr>
+          <w:ilvl w:val="2"/>
+          <w:numId w:val="3"/>
+        </w:numPr>
+      </w:pPr>
+      <w:r>
+        <w:t>CoFacilityMgr.exe</w:t>
+      </w:r>
+    </w:p>
+    <w:p>
+      <w:pPr>
+        <w:pStyle w:val="ListParagraph"/>
+        <w:numPr>
+          <w:ilvl w:val="3"/>
+          <w:numId w:val="3"/>
+        </w:numPr>
+      </w:pPr>
+      <w:proofErr w:type="spellStart"/>
+      <w:r>
+        <w:t>AdminFacMgr.bin</w:t>
+      </w:r>
+      <w:proofErr w:type="spellEnd"/>
+    </w:p>
+    <w:p>
+      <w:pPr>
+        <w:pStyle w:val="ListParagraph"/>
+        <w:numPr>
+          <w:ilvl w:val="3"/>
+          <w:numId w:val="3"/>
+        </w:numPr>
+      </w:pPr>
+      <w:r>
+        <w:t>FacilityConfig.mdb</w:t>
+      </w:r>
+    </w:p>
+    <w:p>
+      <w:pPr>
+        <w:pStyle w:val="ListParagraph"/>
+        <w:numPr>
+          <w:ilvl w:val="2"/>
+          <w:numId w:val="3"/>
+        </w:numPr>
+      </w:pPr>
+      <w:r>
+        <w:lastRenderedPageBreak/>
+        <w:t>CoStatusInfo.dll</w:t>
+      </w:r>
+    </w:p>
+    <w:p>
+      <w:pPr>
+        <w:pStyle w:val="ListParagraph"/>
+        <w:numPr>
+          <w:ilvl w:val="1"/>
+          <w:numId w:val="3"/>
+        </w:numPr>
+      </w:pPr>
+      <w:r>
+        <w:t>Crypto library files in c:\irs\rad\ and c:\irs\comlibs</w:t>
+      </w:r>
+    </w:p>
+    <w:p>
+      <w:pPr>
+        <w:pStyle w:val="ListParagraph"/>
+        <w:numPr>
+          <w:ilvl w:val="2"/>
+          <w:numId w:val="3"/>
+        </w:numPr>
+      </w:pPr>
+      <w:r>
+        <w:t>Cl32.dll</w:t>
+      </w:r>
+    </w:p>
+    <w:p>
+      <w:pPr>
+        <w:pStyle w:val="ListParagraph"/>
+        <w:numPr>
+          <w:ilvl w:val="2"/>
+          <w:numId w:val="3"/>
+        </w:numPr>
+      </w:pPr>
+      <w:r>
+        <w:t>CheckSignature.dll</w:t>
+      </w:r>
+    </w:p>
+    <w:p>
+      <w:pPr>
+        <w:pStyle w:val="ListParagraph"/>
+        <w:numPr>
+          <w:ilvl w:val="1"/>
+          <w:numId w:val="3"/>
+        </w:numPr>
+      </w:pPr>
+      <w:r>
+        <w:t>Batch files to register/unregister components are in c:\irs\comlibs</w:t>
+      </w:r>
+    </w:p>
     <w:p/>
-    <w:p>
-      <w:pPr>
-        <w:rPr>
-          <w:b/>
-        </w:rPr>
-      </w:pPr>
-      <w:r>
-        <w:rPr>
-          <w:b/>
-        </w:rPr>
-        <w:t>Build RAD second</w:t>
-      </w:r>
-    </w:p>
-    <w:p>
-      <w:r>
-        <w:t>Using VS C++ 6, open the Radiation Review workspace at IRS_DEV_B2R1\B2R1_IRS.dsw</w:t>
-      </w:r>
-    </w:p>
-    <w:p>
-      <w:r>
-        <w:t>Clean the RAD project</w:t>
-      </w:r>
-    </w:p>
-    <w:p>
-      <w:r>
-        <w:t>Build RAD debug or release, using the batch build or the appropriate menu selections</w:t>
-      </w:r>
-    </w:p>
-    <w:p>
-      <w:pPr>
-        <w:rPr>
-          <w:b/>
-        </w:rPr>
-      </w:pPr>
-      <w:r>
-        <w:rPr>
-          <w:b/>
-        </w:rPr>
-        <w:t>Test</w:t>
-      </w:r>
-    </w:p>
-    <w:p>
-      <w:r>
-        <w:t>When all files are built, try to start rad by double-clicking the rad.exe file in c:\irs\rad</w:t>
-      </w:r>
-    </w:p>
-    <w:p>
-      <w:r>
-        <w:t>Radiation Review will copy all the databases and configuration to a new folder named c:\general.  Shut down Radiation Review and restart it.</w:t>
-      </w:r>
-    </w:p>
     <w:p>
       <w:r>
         <w:rPr>
@@ -896,7 +999,7 @@
       <w:pStyle w:val="Header"/>
     </w:pPr>
     <w:r>
-      <w:t>20-Oct-15 15:56</w:t>
+      <w:t>27-Oct-15 12:39   DRAFT</w:t>
     </w:r>
   </w:p>
 </w:hdr>
@@ -1082,11 +1185,103 @@
       </w:pPr>
     </w:lvl>
   </w:abstractNum>
+  <w:abstractNum w:abstractNumId="2">
+    <w:nsid w:val="6E1B639E"/>
+    <w:multiLevelType w:val="hybridMultilevel"/>
+    <w:tmpl w:val="43BE3090"/>
+    <w:lvl w:ilvl="0" w:tplc="0409000F">
+      <w:start w:val="1"/>
+      <w:numFmt w:val="decimal"/>
+      <w:lvlText w:val="%1."/>
+      <w:lvlJc w:val="left"/>
+      <w:pPr>
+        <w:ind w:left="720" w:hanging="360"/>
+      </w:pPr>
+      <w:rPr>
+        <w:rFonts w:hint="default"/>
+      </w:rPr>
+    </w:lvl>
+    <w:lvl w:ilvl="1" w:tplc="04090019">
+      <w:start w:val="1"/>
+      <w:numFmt w:val="lowerLetter"/>
+      <w:lvlText w:val="%2."/>
+      <w:lvlJc w:val="left"/>
+      <w:pPr>
+        <w:ind w:left="1440" w:hanging="360"/>
+      </w:pPr>
+    </w:lvl>
+    <w:lvl w:ilvl="2" w:tplc="0409001B">
+      <w:start w:val="1"/>
+      <w:numFmt w:val="lowerRoman"/>
+      <w:lvlText w:val="%3."/>
+      <w:lvlJc w:val="right"/>
+      <w:pPr>
+        <w:ind w:left="2160" w:hanging="180"/>
+      </w:pPr>
+    </w:lvl>
+    <w:lvl w:ilvl="3" w:tplc="0409000F">
+      <w:start w:val="1"/>
+      <w:numFmt w:val="decimal"/>
+      <w:lvlText w:val="%4."/>
+      <w:lvlJc w:val="left"/>
+      <w:pPr>
+        <w:ind w:left="2880" w:hanging="360"/>
+      </w:pPr>
+    </w:lvl>
+    <w:lvl w:ilvl="4" w:tplc="04090019" w:tentative="1">
+      <w:start w:val="1"/>
+      <w:numFmt w:val="lowerLetter"/>
+      <w:lvlText w:val="%5."/>
+      <w:lvlJc w:val="left"/>
+      <w:pPr>
+        <w:ind w:left="3600" w:hanging="360"/>
+      </w:pPr>
+    </w:lvl>
+    <w:lvl w:ilvl="5" w:tplc="0409001B" w:tentative="1">
+      <w:start w:val="1"/>
+      <w:numFmt w:val="lowerRoman"/>
+      <w:lvlText w:val="%6."/>
+      <w:lvlJc w:val="right"/>
+      <w:pPr>
+        <w:ind w:left="4320" w:hanging="180"/>
+      </w:pPr>
+    </w:lvl>
+    <w:lvl w:ilvl="6" w:tplc="0409000F" w:tentative="1">
+      <w:start w:val="1"/>
+      <w:numFmt w:val="decimal"/>
+      <w:lvlText w:val="%7."/>
+      <w:lvlJc w:val="left"/>
+      <w:pPr>
+        <w:ind w:left="5040" w:hanging="360"/>
+      </w:pPr>
+    </w:lvl>
+    <w:lvl w:ilvl="7" w:tplc="04090019" w:tentative="1">
+      <w:start w:val="1"/>
+      <w:numFmt w:val="lowerLetter"/>
+      <w:lvlText w:val="%8."/>
+      <w:lvlJc w:val="left"/>
+      <w:pPr>
+        <w:ind w:left="5760" w:hanging="360"/>
+      </w:pPr>
+    </w:lvl>
+    <w:lvl w:ilvl="8" w:tplc="0409001B" w:tentative="1">
+      <w:start w:val="1"/>
+      <w:numFmt w:val="lowerRoman"/>
+      <w:lvlText w:val="%9."/>
+      <w:lvlJc w:val="right"/>
+      <w:pPr>
+        <w:ind w:left="6480" w:hanging="180"/>
+      </w:pPr>
+    </w:lvl>
+  </w:abstractNum>
   <w:num w:numId="1">
     <w:abstractNumId w:val="0"/>
   </w:num>
   <w:num w:numId="2">
     <w:abstractNumId w:val="1"/>
+  </w:num>
+  <w:num w:numId="3">
+    <w:abstractNumId w:val="2"/>
   </w:num>
 </w:numbering>
 </file>
@@ -1815,7 +2010,7 @@
 </file>
 
 <file path=customXml/itemProps1.xml><?xml version="1.0" encoding="utf-8"?>
-<ds:datastoreItem xmlns:ds="http://schemas.openxmlformats.org/officeDocument/2006/customXml" ds:itemID="{42FF6D07-687F-4934-AFC6-0F79C38C286E}">
+<ds:datastoreItem xmlns:ds="http://schemas.openxmlformats.org/officeDocument/2006/customXml" ds:itemID="{236174F5-EE62-4772-A8CD-ADFDFB86E4E9}">
   <ds:schemaRefs>
     <ds:schemaRef ds:uri="http://schemas.openxmlformats.org/officeDocument/2006/bibliography"/>
   </ds:schemaRefs>

</xml_diff>